<commit_message>
Updated .gitignore to ignore temp files. Added requirements, some backstory, and constraints to Project-Template-Week_1
</commit_message>
<xml_diff>
--- a/Project-Template-Week_1.docx
+++ b/Project-Template-Week_1.docx
@@ -1,11 +1,325 @@
 
 <file path=word/document.xml><?xml version="1.0" encoding="utf-8"?>
-<w:document xmlns:wpc="http://schemas.microsoft.com/office/word/2010/wordprocessingCanvas" xmlns:cx="http://schemas.microsoft.com/office/drawing/2014/chartex" xmlns:cx1="http://schemas.microsoft.com/office/drawing/2015/9/8/chartex" xmlns:cx2="http://schemas.microsoft.com/office/drawing/2015/10/21/chartex" xmlns:cx3="http://schemas.microsoft.com/office/drawing/2016/5/9/chartex" xmlns:cx4="http://schemas.microsoft.com/office/drawing/2016/5/10/chartex" xmlns:cx5="http://schemas.microsoft.com/office/drawing/2016/5/11/chartex" xmlns:cx6="http://schemas.microsoft.com/office/drawing/2016/5/12/chartex" xmlns:cx7="http://schemas.microsoft.com/office/drawing/2016/5/13/chartex" xmlns:cx8="http://schemas.microsoft.com/office/drawing/2016/5/14/chartex" xmlns:mc="http://schemas.openxmlformats.org/markup-compatibility/2006" xmlns:aink="http://schemas.microsoft.com/office/drawing/2016/ink" xmlns:am3d="http://schemas.microsoft.com/office/drawing/2017/model3d" xmlns:o="urn:schemas-microsoft-com:office:office" xmlns:r="http://schemas.openxmlformats.org/officeDocument/2006/relationships" xmlns:m="http://schemas.openxmlformats.org/officeDocument/2006/math" xmlns:v="urn:schemas-microsoft-com:vml" xmlns:wp14="http://schemas.microsoft.com/office/word/2010/wordprocessingDrawing" xmlns:wp="http://schemas.openxmlformats.org/drawingml/2006/wordprocessingDrawing" xmlns:w10="urn:schemas-microsoft-com:office:word" xmlns:w="http://schemas.openxmlformats.org/wordprocessingml/2006/main" xmlns:w14="http://schemas.microsoft.com/office/word/2010/wordml" xmlns:w15="http://schemas.microsoft.com/office/word/2012/wordml" xmlns:w16cex="http://schemas.microsoft.com/office/word/2018/wordml/cex" xmlns:w16cid="http://schemas.microsoft.com/office/word/2016/wordml/cid" xmlns:w16="http://schemas.microsoft.com/office/word/2018/wordml" xmlns:w16se="http://schemas.microsoft.com/office/word/2015/wordml/symex" xmlns:wpg="http://schemas.microsoft.com/office/word/2010/wordprocessingGroup" xmlns:wpi="http://schemas.microsoft.com/office/word/2010/wordprocessingInk" xmlns:wne="http://schemas.microsoft.com/office/word/2006/wordml" xmlns:wps="http://schemas.microsoft.com/office/word/2010/wordprocessingShape" mc:Ignorable="w14 w15 w16se w16cid w16 w16cex wp14">
+<w:document xmlns:wpc="http://schemas.microsoft.com/office/word/2010/wordprocessingCanvas" xmlns:cx="http://schemas.microsoft.com/office/drawing/2014/chartex" xmlns:mc="http://schemas.openxmlformats.org/markup-compatibility/2006" xmlns:o="urn:schemas-microsoft-com:office:office" xmlns:r="http://schemas.openxmlformats.org/officeDocument/2006/relationships" xmlns:m="http://schemas.openxmlformats.org/officeDocument/2006/math" xmlns:v="urn:schemas-microsoft-com:vml" xmlns:wp14="http://schemas.microsoft.com/office/word/2010/wordprocessingDrawing" xmlns:wp="http://schemas.openxmlformats.org/drawingml/2006/wordprocessingDrawing" xmlns:w10="urn:schemas-microsoft-com:office:word" xmlns:w="http://schemas.openxmlformats.org/wordprocessingml/2006/main" xmlns:w14="http://schemas.microsoft.com/office/word/2010/wordml" xmlns:w15="http://schemas.microsoft.com/office/word/2012/wordml" xmlns:w16se="http://schemas.microsoft.com/office/word/2015/wordml/symex" xmlns:wpg="http://schemas.microsoft.com/office/word/2010/wordprocessingGroup" xmlns:wpi="http://schemas.microsoft.com/office/word/2010/wordprocessingInk" xmlns:wne="http://schemas.microsoft.com/office/word/2006/wordml" xmlns:wps="http://schemas.microsoft.com/office/word/2010/wordprocessingShape" mc:Ignorable="w14 w15 w16se wp14">
   <w:body>
-    <w:p/>
+    <w:p>
+      <w:pPr>
+        <w:ind w:firstLine="720"/>
+      </w:pPr>
+      <w:r>
+        <w:t xml:space="preserve">Mobile games have been moving toward idle gaming where the user can simply watch their character play the game without interacting themselves unless they choose to. The product owner, Angus </w:t>
+      </w:r>
+      <w:proofErr w:type="spellStart"/>
+      <w:r>
+        <w:t>Mc’Fife</w:t>
+      </w:r>
+      <w:proofErr w:type="spellEnd"/>
+      <w:r>
+        <w:t>, has decided that he would like to jump on this trend and incorporate a bit of nostalgia. As developers have also been making pseudo-retro games by making art assets pixelated, Angus has decided that he’d one-up them all by creating a text-based idle RPG!</w:t>
+      </w:r>
+    </w:p>
+    <w:p>
+      <w:pPr>
+        <w:pStyle w:val="Heading2"/>
+      </w:pPr>
+      <w:r>
+        <w:t>Requirements (with Priority Weights in parentheses; 1 = highest; 10 = lowest priority):</w:t>
+      </w:r>
+    </w:p>
+    <w:p>
+      <w:pPr>
+        <w:pStyle w:val="ListParagraph"/>
+        <w:numPr>
+          <w:ilvl w:val="0"/>
+          <w:numId w:val="4"/>
+        </w:numPr>
+      </w:pPr>
+      <w:r>
+        <w:t>The Idle RPG will include an Auto-Pilot feature</w:t>
+      </w:r>
+    </w:p>
+    <w:p>
+      <w:pPr>
+        <w:pStyle w:val="ListParagraph"/>
+        <w:numPr>
+          <w:ilvl w:val="0"/>
+          <w:numId w:val="4"/>
+        </w:numPr>
+      </w:pPr>
+      <w:r>
+        <w:t>The Idle RPG will allow the user to take over character interactions</w:t>
+      </w:r>
+    </w:p>
+    <w:p>
+      <w:pPr>
+        <w:pStyle w:val="ListParagraph"/>
+        <w:numPr>
+          <w:ilvl w:val="0"/>
+          <w:numId w:val="4"/>
+        </w:numPr>
+      </w:pPr>
+      <w:r>
+        <w:t>The Idle RPG will allow the user to change the speed the Auto-Pilot makes decisions</w:t>
+      </w:r>
+    </w:p>
+    <w:p>
+      <w:pPr>
+        <w:pStyle w:val="ListParagraph"/>
+        <w:numPr>
+          <w:ilvl w:val="0"/>
+          <w:numId w:val="4"/>
+        </w:numPr>
+      </w:pPr>
+      <w:r>
+        <w:t>The Idle RPG will provide a minimal graphical interface within the console</w:t>
+      </w:r>
+    </w:p>
+    <w:p>
+      <w:pPr>
+        <w:pStyle w:val="ListParagraph"/>
+        <w:numPr>
+          <w:ilvl w:val="0"/>
+          <w:numId w:val="4"/>
+        </w:numPr>
+      </w:pPr>
+      <w:r>
+        <w:t>The Idle RPG will include multiple classes for the player to pick from</w:t>
+      </w:r>
+    </w:p>
+    <w:p>
+      <w:pPr>
+        <w:pStyle w:val="ListParagraph"/>
+        <w:numPr>
+          <w:ilvl w:val="1"/>
+          <w:numId w:val="4"/>
+        </w:numPr>
+      </w:pPr>
+      <w:r>
+        <w:t>The Idle RPG will provide a menu to select a class</w:t>
+      </w:r>
+    </w:p>
+    <w:p>
+      <w:pPr>
+        <w:pStyle w:val="ListParagraph"/>
+        <w:numPr>
+          <w:ilvl w:val="0"/>
+          <w:numId w:val="4"/>
+        </w:numPr>
+      </w:pPr>
+      <w:r>
+        <w:t>The Idle RPG will have different stats and abilities for each class</w:t>
+      </w:r>
+    </w:p>
+    <w:p>
+      <w:pPr>
+        <w:pStyle w:val="ListParagraph"/>
+        <w:numPr>
+          <w:ilvl w:val="0"/>
+          <w:numId w:val="4"/>
+        </w:numPr>
+      </w:pPr>
+      <w:r>
+        <w:t>The Idle RPG will have items and consumables to help the player character by increasing stats, healing damage, etc…</w:t>
+      </w:r>
+    </w:p>
+    <w:p>
+      <w:pPr>
+        <w:pStyle w:val="ListParagraph"/>
+        <w:numPr>
+          <w:ilvl w:val="0"/>
+          <w:numId w:val="4"/>
+        </w:numPr>
+      </w:pPr>
+      <w:r>
+        <w:t>The Idle RPG will have an in-game currency earned by killing monsters</w:t>
+      </w:r>
+    </w:p>
+    <w:p>
+      <w:pPr>
+        <w:pStyle w:val="ListParagraph"/>
+        <w:numPr>
+          <w:ilvl w:val="0"/>
+          <w:numId w:val="4"/>
+        </w:numPr>
+      </w:pPr>
+      <w:r>
+        <w:t>The Idle RPG will have a real-money exchange</w:t>
+      </w:r>
+      <w:r>
+        <w:t xml:space="preserve"> (RME) currency in which players can use real-world currency to buy special in-game currency used for purchasing exclusive items and power-ups</w:t>
+      </w:r>
+    </w:p>
+    <w:p>
+      <w:pPr>
+        <w:pStyle w:val="ListParagraph"/>
+        <w:numPr>
+          <w:ilvl w:val="0"/>
+          <w:numId w:val="4"/>
+        </w:numPr>
+      </w:pPr>
+      <w:r>
+        <w:t>The Idle RPG will have an item shop for spending in-game currencies and RME on various items and power-ups</w:t>
+      </w:r>
+    </w:p>
+    <w:p>
+      <w:pPr>
+        <w:pStyle w:val="ListParagraph"/>
+        <w:numPr>
+          <w:ilvl w:val="0"/>
+          <w:numId w:val="4"/>
+        </w:numPr>
+      </w:pPr>
+      <w:r>
+        <w:t>The Idle RPG will have various enemies for the player to battle</w:t>
+      </w:r>
+    </w:p>
+    <w:p>
+      <w:pPr>
+        <w:pStyle w:val="ListParagraph"/>
+        <w:numPr>
+          <w:ilvl w:val="1"/>
+          <w:numId w:val="4"/>
+        </w:numPr>
+      </w:pPr>
+      <w:r>
+        <w:t>Enemies will drop various items to increase the player character effectiveness against other enemies</w:t>
+      </w:r>
+    </w:p>
+    <w:p>
+      <w:pPr>
+        <w:pStyle w:val="ListParagraph"/>
+        <w:numPr>
+          <w:ilvl w:val="0"/>
+          <w:numId w:val="4"/>
+        </w:numPr>
+      </w:pPr>
+      <w:r>
+        <w:t>The Idle RPG will allow the player character to level up through experience earned by encountering monsters</w:t>
+      </w:r>
+    </w:p>
+    <w:p>
+      <w:pPr>
+        <w:pStyle w:val="ListParagraph"/>
+        <w:numPr>
+          <w:ilvl w:val="1"/>
+          <w:numId w:val="4"/>
+        </w:numPr>
+      </w:pPr>
+      <w:r>
+        <w:t>Experience will be higher for slaying a monster than successfully escaping.</w:t>
+      </w:r>
+    </w:p>
+    <w:p>
+      <w:pPr>
+        <w:pStyle w:val="ListParagraph"/>
+        <w:numPr>
+          <w:ilvl w:val="0"/>
+          <w:numId w:val="4"/>
+        </w:numPr>
+      </w:pPr>
+      <w:r>
+        <w:t>The Idle RPG will assign the player character random stat bonuses upon leveling up</w:t>
+      </w:r>
+    </w:p>
+    <w:p>
+      <w:pPr>
+        <w:pStyle w:val="ListParagraph"/>
+        <w:numPr>
+          <w:ilvl w:val="1"/>
+          <w:numId w:val="4"/>
+        </w:numPr>
+      </w:pPr>
+      <w:r>
+        <w:t>The Idle RPG will give higher priority in random stat bonuses to specific stats depending on class selected</w:t>
+      </w:r>
+    </w:p>
+    <w:p>
+      <w:pPr>
+        <w:pStyle w:val="ListParagraph"/>
+        <w:numPr>
+          <w:ilvl w:val="0"/>
+          <w:numId w:val="4"/>
+        </w:numPr>
+      </w:pPr>
+      <w:r>
+        <w:t>The Idle RPG will provide multiple locations for the player character to move to</w:t>
+      </w:r>
+    </w:p>
+    <w:p>
+      <w:pPr>
+        <w:pStyle w:val="ListParagraph"/>
+        <w:numPr>
+          <w:ilvl w:val="1"/>
+          <w:numId w:val="4"/>
+        </w:numPr>
+      </w:pPr>
+      <w:r>
+        <w:t>The Idle RPG will provide forests, dungeons, etc… for players to fight monsters</w:t>
+      </w:r>
+    </w:p>
+    <w:p>
+      <w:pPr>
+        <w:pStyle w:val="ListParagraph"/>
+        <w:numPr>
+          <w:ilvl w:val="1"/>
+          <w:numId w:val="4"/>
+        </w:numPr>
+      </w:pPr>
+      <w:r>
+        <w:t>The Idle RPG will provide a tavern where a player can rest to regain missing hit points</w:t>
+      </w:r>
+    </w:p>
+    <w:p>
+      <w:pPr>
+        <w:pStyle w:val="Heading2"/>
+      </w:pPr>
+      <w:r>
+        <w:t>Constraints for Idle RPG</w:t>
+      </w:r>
+    </w:p>
+    <w:p>
+      <w:pPr>
+        <w:pStyle w:val="ListParagraph"/>
+        <w:numPr>
+          <w:ilvl w:val="0"/>
+          <w:numId w:val="5"/>
+        </w:numPr>
+      </w:pPr>
+      <w:r>
+        <w:t>The Idle RPG will have a minimum of 2 classes</w:t>
+      </w:r>
+    </w:p>
+    <w:p>
+      <w:pPr>
+        <w:pStyle w:val="ListParagraph"/>
+        <w:numPr>
+          <w:ilvl w:val="0"/>
+          <w:numId w:val="5"/>
+        </w:numPr>
+      </w:pPr>
+      <w:r>
+        <w:t>The Idle RPG will</w:t>
+      </w:r>
+      <w:r>
+        <w:t xml:space="preserve"> have a minimum of 3 enemies to fight</w:t>
+      </w:r>
+    </w:p>
+    <w:p>
+      <w:pPr>
+        <w:pStyle w:val="ListParagraph"/>
+        <w:numPr>
+          <w:ilvl w:val="0"/>
+          <w:numId w:val="5"/>
+        </w:numPr>
+      </w:pPr>
+    </w:p>
     <w:sectPr>
-      <w:headerReference w:type="default" r:id="rId6"/>
-      <w:footerReference w:type="default" r:id="rId7"/>
+      <w:headerReference w:type="even" r:id="rId7"/>
+      <w:headerReference w:type="default" r:id="rId8"/>
+      <w:footerReference w:type="even" r:id="rId9"/>
+      <w:footerReference w:type="default" r:id="rId10"/>
+      <w:headerReference w:type="first" r:id="rId11"/>
+      <w:footerReference w:type="first" r:id="rId12"/>
       <w:pgSz w:w="12240" w:h="15840"/>
       <w:pgMar w:top="1440" w:right="1440" w:bottom="1440" w:left="1440" w:header="720" w:footer="720" w:gutter="0"/>
       <w:cols w:space="720"/>
@@ -16,7 +330,7 @@
 </file>
 
 <file path=word/endnotes.xml><?xml version="1.0" encoding="utf-8"?>
-<w:endnotes xmlns:wpc="http://schemas.microsoft.com/office/word/2010/wordprocessingCanvas" xmlns:cx="http://schemas.microsoft.com/office/drawing/2014/chartex" xmlns:cx1="http://schemas.microsoft.com/office/drawing/2015/9/8/chartex" xmlns:cx2="http://schemas.microsoft.com/office/drawing/2015/10/21/chartex" xmlns:cx3="http://schemas.microsoft.com/office/drawing/2016/5/9/chartex" xmlns:cx4="http://schemas.microsoft.com/office/drawing/2016/5/10/chartex" xmlns:cx5="http://schemas.microsoft.com/office/drawing/2016/5/11/chartex" xmlns:cx6="http://schemas.microsoft.com/office/drawing/2016/5/12/chartex" xmlns:cx7="http://schemas.microsoft.com/office/drawing/2016/5/13/chartex" xmlns:cx8="http://schemas.microsoft.com/office/drawing/2016/5/14/chartex" xmlns:mc="http://schemas.openxmlformats.org/markup-compatibility/2006" xmlns:aink="http://schemas.microsoft.com/office/drawing/2016/ink" xmlns:am3d="http://schemas.microsoft.com/office/drawing/2017/model3d" xmlns:o="urn:schemas-microsoft-com:office:office" xmlns:r="http://schemas.openxmlformats.org/officeDocument/2006/relationships" xmlns:m="http://schemas.openxmlformats.org/officeDocument/2006/math" xmlns:v="urn:schemas-microsoft-com:vml" xmlns:wp14="http://schemas.microsoft.com/office/word/2010/wordprocessingDrawing" xmlns:wp="http://schemas.openxmlformats.org/drawingml/2006/wordprocessingDrawing" xmlns:w10="urn:schemas-microsoft-com:office:word" xmlns:w="http://schemas.openxmlformats.org/wordprocessingml/2006/main" xmlns:w14="http://schemas.microsoft.com/office/word/2010/wordml" xmlns:w15="http://schemas.microsoft.com/office/word/2012/wordml" xmlns:w16cex="http://schemas.microsoft.com/office/word/2018/wordml/cex" xmlns:w16cid="http://schemas.microsoft.com/office/word/2016/wordml/cid" xmlns:w16="http://schemas.microsoft.com/office/word/2018/wordml" xmlns:w16se="http://schemas.microsoft.com/office/word/2015/wordml/symex" xmlns:wpg="http://schemas.microsoft.com/office/word/2010/wordprocessingGroup" xmlns:wpi="http://schemas.microsoft.com/office/word/2010/wordprocessingInk" xmlns:wne="http://schemas.microsoft.com/office/word/2006/wordml" xmlns:wps="http://schemas.microsoft.com/office/word/2010/wordprocessingShape" mc:Ignorable="w14 w15 w16se w16cid w16 w16cex wp14">
+<w:endnotes xmlns:wpc="http://schemas.microsoft.com/office/word/2010/wordprocessingCanvas" xmlns:cx="http://schemas.microsoft.com/office/drawing/2014/chartex" xmlns:mc="http://schemas.openxmlformats.org/markup-compatibility/2006" xmlns:o="urn:schemas-microsoft-com:office:office" xmlns:r="http://schemas.openxmlformats.org/officeDocument/2006/relationships" xmlns:m="http://schemas.openxmlformats.org/officeDocument/2006/math" xmlns:v="urn:schemas-microsoft-com:vml" xmlns:wp14="http://schemas.microsoft.com/office/word/2010/wordprocessingDrawing" xmlns:wp="http://schemas.openxmlformats.org/drawingml/2006/wordprocessingDrawing" xmlns:w10="urn:schemas-microsoft-com:office:word" xmlns:w="http://schemas.openxmlformats.org/wordprocessingml/2006/main" xmlns:w14="http://schemas.microsoft.com/office/word/2010/wordml" xmlns:w15="http://schemas.microsoft.com/office/word/2012/wordml" xmlns:w16se="http://schemas.microsoft.com/office/word/2015/wordml/symex" xmlns:wpg="http://schemas.microsoft.com/office/word/2010/wordprocessingGroup" xmlns:wpi="http://schemas.microsoft.com/office/word/2010/wordprocessingInk" xmlns:wne="http://schemas.microsoft.com/office/word/2006/wordml" xmlns:wps="http://schemas.microsoft.com/office/word/2010/wordprocessingShape" mc:Ignorable="w14 w15 w16se wp14">
   <w:endnote w:type="separator" w:id="-1">
     <w:p>
       <w:pPr>
@@ -41,11 +355,21 @@
 </file>
 
 <file path=word/footer1.xml><?xml version="1.0" encoding="utf-8"?>
-<w:ftr xmlns:wpc="http://schemas.microsoft.com/office/word/2010/wordprocessingCanvas" xmlns:cx="http://schemas.microsoft.com/office/drawing/2014/chartex" xmlns:cx1="http://schemas.microsoft.com/office/drawing/2015/9/8/chartex" xmlns:cx2="http://schemas.microsoft.com/office/drawing/2015/10/21/chartex" xmlns:cx3="http://schemas.microsoft.com/office/drawing/2016/5/9/chartex" xmlns:cx4="http://schemas.microsoft.com/office/drawing/2016/5/10/chartex" xmlns:cx5="http://schemas.microsoft.com/office/drawing/2016/5/11/chartex" xmlns:cx6="http://schemas.microsoft.com/office/drawing/2016/5/12/chartex" xmlns:cx7="http://schemas.microsoft.com/office/drawing/2016/5/13/chartex" xmlns:cx8="http://schemas.microsoft.com/office/drawing/2016/5/14/chartex" xmlns:mc="http://schemas.openxmlformats.org/markup-compatibility/2006" xmlns:aink="http://schemas.microsoft.com/office/drawing/2016/ink" xmlns:am3d="http://schemas.microsoft.com/office/drawing/2017/model3d" xmlns:o="urn:schemas-microsoft-com:office:office" xmlns:r="http://schemas.openxmlformats.org/officeDocument/2006/relationships" xmlns:m="http://schemas.openxmlformats.org/officeDocument/2006/math" xmlns:v="urn:schemas-microsoft-com:vml" xmlns:wp14="http://schemas.microsoft.com/office/word/2010/wordprocessingDrawing" xmlns:wp="http://schemas.openxmlformats.org/drawingml/2006/wordprocessingDrawing" xmlns:w10="urn:schemas-microsoft-com:office:word" xmlns:w="http://schemas.openxmlformats.org/wordprocessingml/2006/main" xmlns:w14="http://schemas.microsoft.com/office/word/2010/wordml" xmlns:w15="http://schemas.microsoft.com/office/word/2012/wordml" xmlns:w16cex="http://schemas.microsoft.com/office/word/2018/wordml/cex" xmlns:w16cid="http://schemas.microsoft.com/office/word/2016/wordml/cid" xmlns:w16="http://schemas.microsoft.com/office/word/2018/wordml" xmlns:w16se="http://schemas.microsoft.com/office/word/2015/wordml/symex" xmlns:wpg="http://schemas.microsoft.com/office/word/2010/wordprocessingGroup" xmlns:wpi="http://schemas.microsoft.com/office/word/2010/wordprocessingInk" xmlns:wne="http://schemas.microsoft.com/office/word/2006/wordml" xmlns:wps="http://schemas.microsoft.com/office/word/2010/wordprocessingShape" mc:Ignorable="w14 w15 w16se w16cid w16 w16cex wp14">
+<w:ftr xmlns:wpc="http://schemas.microsoft.com/office/word/2010/wordprocessingCanvas" xmlns:cx="http://schemas.microsoft.com/office/drawing/2014/chartex" xmlns:mc="http://schemas.openxmlformats.org/markup-compatibility/2006" xmlns:o="urn:schemas-microsoft-com:office:office" xmlns:r="http://schemas.openxmlformats.org/officeDocument/2006/relationships" xmlns:m="http://schemas.openxmlformats.org/officeDocument/2006/math" xmlns:v="urn:schemas-microsoft-com:vml" xmlns:wp14="http://schemas.microsoft.com/office/word/2010/wordprocessingDrawing" xmlns:wp="http://schemas.openxmlformats.org/drawingml/2006/wordprocessingDrawing" xmlns:w10="urn:schemas-microsoft-com:office:word" xmlns:w="http://schemas.openxmlformats.org/wordprocessingml/2006/main" xmlns:w14="http://schemas.microsoft.com/office/word/2010/wordml" xmlns:w15="http://schemas.microsoft.com/office/word/2012/wordml" xmlns:w16se="http://schemas.microsoft.com/office/word/2015/wordml/symex" xmlns:wpg="http://schemas.microsoft.com/office/word/2010/wordprocessingGroup" xmlns:wpi="http://schemas.microsoft.com/office/word/2010/wordprocessingInk" xmlns:wne="http://schemas.microsoft.com/office/word/2006/wordml" xmlns:wps="http://schemas.microsoft.com/office/word/2010/wordprocessingShape" mc:Ignorable="w14 w15 w16se wp14">
   <w:p>
     <w:pPr>
       <w:pStyle w:val="Footer"/>
     </w:pPr>
+  </w:p>
+</w:ftr>
+</file>
+
+<file path=word/footer2.xml><?xml version="1.0" encoding="utf-8"?>
+<w:ftr xmlns:wpc="http://schemas.microsoft.com/office/word/2010/wordprocessingCanvas" xmlns:cx="http://schemas.microsoft.com/office/drawing/2014/chartex" xmlns:mc="http://schemas.openxmlformats.org/markup-compatibility/2006" xmlns:o="urn:schemas-microsoft-com:office:office" xmlns:r="http://schemas.openxmlformats.org/officeDocument/2006/relationships" xmlns:m="http://schemas.openxmlformats.org/officeDocument/2006/math" xmlns:v="urn:schemas-microsoft-com:vml" xmlns:wp14="http://schemas.microsoft.com/office/word/2010/wordprocessingDrawing" xmlns:wp="http://schemas.openxmlformats.org/drawingml/2006/wordprocessingDrawing" xmlns:w10="urn:schemas-microsoft-com:office:word" xmlns:w="http://schemas.openxmlformats.org/wordprocessingml/2006/main" xmlns:w14="http://schemas.microsoft.com/office/word/2010/wordml" xmlns:w15="http://schemas.microsoft.com/office/word/2012/wordml" xmlns:w16se="http://schemas.microsoft.com/office/word/2015/wordml/symex" xmlns:wpg="http://schemas.microsoft.com/office/word/2010/wordprocessingGroup" xmlns:wpi="http://schemas.microsoft.com/office/word/2010/wordprocessingInk" xmlns:wne="http://schemas.microsoft.com/office/word/2006/wordml" xmlns:wps="http://schemas.microsoft.com/office/word/2010/wordprocessingShape" mc:Ignorable="w14 w15 w16se wp14">
+  <w:p>
+    <w:pPr>
+      <w:pStyle w:val="Footer"/>
+    </w:pPr>
     <w:r>
       <w:t>Date: Month, dd, YEAR</w:t>
     </w:r>
@@ -122,7 +446,7 @@
         <w:bCs/>
         <w:noProof/>
       </w:rPr>
-      <w:t>2</w:t>
+      <w:t>1</w:t>
     </w:r>
     <w:r>
       <w:rPr>
@@ -140,8 +464,18 @@
 </w:ftr>
 </file>
 
+<file path=word/footer3.xml><?xml version="1.0" encoding="utf-8"?>
+<w:ftr xmlns:wpc="http://schemas.microsoft.com/office/word/2010/wordprocessingCanvas" xmlns:cx="http://schemas.microsoft.com/office/drawing/2014/chartex" xmlns:mc="http://schemas.openxmlformats.org/markup-compatibility/2006" xmlns:o="urn:schemas-microsoft-com:office:office" xmlns:r="http://schemas.openxmlformats.org/officeDocument/2006/relationships" xmlns:m="http://schemas.openxmlformats.org/officeDocument/2006/math" xmlns:v="urn:schemas-microsoft-com:vml" xmlns:wp14="http://schemas.microsoft.com/office/word/2010/wordprocessingDrawing" xmlns:wp="http://schemas.openxmlformats.org/drawingml/2006/wordprocessingDrawing" xmlns:w10="urn:schemas-microsoft-com:office:word" xmlns:w="http://schemas.openxmlformats.org/wordprocessingml/2006/main" xmlns:w14="http://schemas.microsoft.com/office/word/2010/wordml" xmlns:w15="http://schemas.microsoft.com/office/word/2012/wordml" xmlns:w16se="http://schemas.microsoft.com/office/word/2015/wordml/symex" xmlns:wpg="http://schemas.microsoft.com/office/word/2010/wordprocessingGroup" xmlns:wpi="http://schemas.microsoft.com/office/word/2010/wordprocessingInk" xmlns:wne="http://schemas.microsoft.com/office/word/2006/wordml" xmlns:wps="http://schemas.microsoft.com/office/word/2010/wordprocessingShape" mc:Ignorable="w14 w15 w16se wp14">
+  <w:p>
+    <w:pPr>
+      <w:pStyle w:val="Footer"/>
+    </w:pPr>
+  </w:p>
+</w:ftr>
+</file>
+
 <file path=word/footnotes.xml><?xml version="1.0" encoding="utf-8"?>
-<w:footnotes xmlns:wpc="http://schemas.microsoft.com/office/word/2010/wordprocessingCanvas" xmlns:cx="http://schemas.microsoft.com/office/drawing/2014/chartex" xmlns:cx1="http://schemas.microsoft.com/office/drawing/2015/9/8/chartex" xmlns:cx2="http://schemas.microsoft.com/office/drawing/2015/10/21/chartex" xmlns:cx3="http://schemas.microsoft.com/office/drawing/2016/5/9/chartex" xmlns:cx4="http://schemas.microsoft.com/office/drawing/2016/5/10/chartex" xmlns:cx5="http://schemas.microsoft.com/office/drawing/2016/5/11/chartex" xmlns:cx6="http://schemas.microsoft.com/office/drawing/2016/5/12/chartex" xmlns:cx7="http://schemas.microsoft.com/office/drawing/2016/5/13/chartex" xmlns:cx8="http://schemas.microsoft.com/office/drawing/2016/5/14/chartex" xmlns:mc="http://schemas.openxmlformats.org/markup-compatibility/2006" xmlns:aink="http://schemas.microsoft.com/office/drawing/2016/ink" xmlns:am3d="http://schemas.microsoft.com/office/drawing/2017/model3d" xmlns:o="urn:schemas-microsoft-com:office:office" xmlns:r="http://schemas.openxmlformats.org/officeDocument/2006/relationships" xmlns:m="http://schemas.openxmlformats.org/officeDocument/2006/math" xmlns:v="urn:schemas-microsoft-com:vml" xmlns:wp14="http://schemas.microsoft.com/office/word/2010/wordprocessingDrawing" xmlns:wp="http://schemas.openxmlformats.org/drawingml/2006/wordprocessingDrawing" xmlns:w10="urn:schemas-microsoft-com:office:word" xmlns:w="http://schemas.openxmlformats.org/wordprocessingml/2006/main" xmlns:w14="http://schemas.microsoft.com/office/word/2010/wordml" xmlns:w15="http://schemas.microsoft.com/office/word/2012/wordml" xmlns:w16cex="http://schemas.microsoft.com/office/word/2018/wordml/cex" xmlns:w16cid="http://schemas.microsoft.com/office/word/2016/wordml/cid" xmlns:w16="http://schemas.microsoft.com/office/word/2018/wordml" xmlns:w16se="http://schemas.microsoft.com/office/word/2015/wordml/symex" xmlns:wpg="http://schemas.microsoft.com/office/word/2010/wordprocessingGroup" xmlns:wpi="http://schemas.microsoft.com/office/word/2010/wordprocessingInk" xmlns:wne="http://schemas.microsoft.com/office/word/2006/wordml" xmlns:wps="http://schemas.microsoft.com/office/word/2010/wordprocessingShape" mc:Ignorable="w14 w15 w16se w16cid w16 w16cex wp14">
+<w:footnotes xmlns:wpc="http://schemas.microsoft.com/office/word/2010/wordprocessingCanvas" xmlns:cx="http://schemas.microsoft.com/office/drawing/2014/chartex" xmlns:mc="http://schemas.openxmlformats.org/markup-compatibility/2006" xmlns:o="urn:schemas-microsoft-com:office:office" xmlns:r="http://schemas.openxmlformats.org/officeDocument/2006/relationships" xmlns:m="http://schemas.openxmlformats.org/officeDocument/2006/math" xmlns:v="urn:schemas-microsoft-com:vml" xmlns:wp14="http://schemas.microsoft.com/office/word/2010/wordprocessingDrawing" xmlns:wp="http://schemas.openxmlformats.org/drawingml/2006/wordprocessingDrawing" xmlns:w10="urn:schemas-microsoft-com:office:word" xmlns:w="http://schemas.openxmlformats.org/wordprocessingml/2006/main" xmlns:w14="http://schemas.microsoft.com/office/word/2010/wordml" xmlns:w15="http://schemas.microsoft.com/office/word/2012/wordml" xmlns:w16se="http://schemas.microsoft.com/office/word/2015/wordml/symex" xmlns:wpg="http://schemas.microsoft.com/office/word/2010/wordprocessingGroup" xmlns:wpi="http://schemas.microsoft.com/office/word/2010/wordprocessingInk" xmlns:wne="http://schemas.microsoft.com/office/word/2006/wordml" xmlns:wps="http://schemas.microsoft.com/office/word/2010/wordprocessingShape" mc:Ignorable="w14 w15 w16se wp14">
   <w:footnote w:type="separator" w:id="-1">
     <w:p>
       <w:pPr>
@@ -166,146 +500,565 @@
 </file>
 
 <file path=word/header1.xml><?xml version="1.0" encoding="utf-8"?>
-<w:hdr xmlns:wpc="http://schemas.microsoft.com/office/word/2010/wordprocessingCanvas" xmlns:cx="http://schemas.microsoft.com/office/drawing/2014/chartex" xmlns:cx1="http://schemas.microsoft.com/office/drawing/2015/9/8/chartex" xmlns:cx2="http://schemas.microsoft.com/office/drawing/2015/10/21/chartex" xmlns:cx3="http://schemas.microsoft.com/office/drawing/2016/5/9/chartex" xmlns:cx4="http://schemas.microsoft.com/office/drawing/2016/5/10/chartex" xmlns:cx5="http://schemas.microsoft.com/office/drawing/2016/5/11/chartex" xmlns:cx6="http://schemas.microsoft.com/office/drawing/2016/5/12/chartex" xmlns:cx7="http://schemas.microsoft.com/office/drawing/2016/5/13/chartex" xmlns:cx8="http://schemas.microsoft.com/office/drawing/2016/5/14/chartex" xmlns:mc="http://schemas.openxmlformats.org/markup-compatibility/2006" xmlns:aink="http://schemas.microsoft.com/office/drawing/2016/ink" xmlns:am3d="http://schemas.microsoft.com/office/drawing/2017/model3d" xmlns:o="urn:schemas-microsoft-com:office:office" xmlns:r="http://schemas.openxmlformats.org/officeDocument/2006/relationships" xmlns:m="http://schemas.openxmlformats.org/officeDocument/2006/math" xmlns:v="urn:schemas-microsoft-com:vml" xmlns:wp14="http://schemas.microsoft.com/office/word/2010/wordprocessingDrawing" xmlns:wp="http://schemas.openxmlformats.org/drawingml/2006/wordprocessingDrawing" xmlns:w10="urn:schemas-microsoft-com:office:word" xmlns:w="http://schemas.openxmlformats.org/wordprocessingml/2006/main" xmlns:w14="http://schemas.microsoft.com/office/word/2010/wordml" xmlns:w15="http://schemas.microsoft.com/office/word/2012/wordml" xmlns:w16cex="http://schemas.microsoft.com/office/word/2018/wordml/cex" xmlns:w16cid="http://schemas.microsoft.com/office/word/2016/wordml/cid" xmlns:w16="http://schemas.microsoft.com/office/word/2018/wordml" xmlns:w16se="http://schemas.microsoft.com/office/word/2015/wordml/symex" xmlns:wpg="http://schemas.microsoft.com/office/word/2010/wordprocessingGroup" xmlns:wpi="http://schemas.microsoft.com/office/word/2010/wordprocessingInk" xmlns:wne="http://schemas.microsoft.com/office/word/2006/wordml" xmlns:wps="http://schemas.microsoft.com/office/word/2010/wordprocessingShape" mc:Ignorable="w14 w15 w16se w16cid w16 w16cex wp14">
+<w:hdr xmlns:wpc="http://schemas.microsoft.com/office/word/2010/wordprocessingCanvas" xmlns:cx="http://schemas.microsoft.com/office/drawing/2014/chartex" xmlns:mc="http://schemas.openxmlformats.org/markup-compatibility/2006" xmlns:o="urn:schemas-microsoft-com:office:office" xmlns:r="http://schemas.openxmlformats.org/officeDocument/2006/relationships" xmlns:m="http://schemas.openxmlformats.org/officeDocument/2006/math" xmlns:v="urn:schemas-microsoft-com:vml" xmlns:wp14="http://schemas.microsoft.com/office/word/2010/wordprocessingDrawing" xmlns:wp="http://schemas.openxmlformats.org/drawingml/2006/wordprocessingDrawing" xmlns:w10="urn:schemas-microsoft-com:office:word" xmlns:w="http://schemas.openxmlformats.org/wordprocessingml/2006/main" xmlns:w14="http://schemas.microsoft.com/office/word/2010/wordml" xmlns:w15="http://schemas.microsoft.com/office/word/2012/wordml" xmlns:w16se="http://schemas.microsoft.com/office/word/2015/wordml/symex" xmlns:wpg="http://schemas.microsoft.com/office/word/2010/wordprocessingGroup" xmlns:wpi="http://schemas.microsoft.com/office/word/2010/wordprocessingInk" xmlns:wne="http://schemas.microsoft.com/office/word/2006/wordml" xmlns:wps="http://schemas.microsoft.com/office/word/2010/wordprocessingShape" mc:Ignorable="w14 w15 w16se wp14">
   <w:p>
     <w:pPr>
-      <w:jc w:val="center"/>
-      <w:rPr>
-        <w:b/>
-        <w:bCs/>
-        <w:sz w:val="24"/>
-        <w:szCs w:val="24"/>
-      </w:rPr>
-    </w:pPr>
-    <w:r>
-      <w:rPr>
-        <w:b/>
-        <w:bCs/>
-        <w:sz w:val="24"/>
-        <w:szCs w:val="24"/>
-      </w:rPr>
-      <w:t>***** CSC 300 PROJECT SAMPLE – WEEK #1’s Deliverable Report *****</w:t>
-    </w:r>
-  </w:p>
-  <w:p>
-    <w:pPr>
-      <w:jc w:val="center"/>
-      <w:rPr>
-        <w:b/>
-        <w:bCs/>
-        <w:sz w:val="24"/>
-        <w:szCs w:val="24"/>
-      </w:rPr>
-    </w:pPr>
-    <w:r>
-      <w:rPr>
-        <w:b/>
-        <w:bCs/>
-        <w:sz w:val="24"/>
-        <w:szCs w:val="24"/>
-      </w:rPr>
-      <w:t>T</w:t>
-    </w:r>
-    <w:r>
-      <w:rPr>
-        <w:b/>
-        <w:bCs/>
-        <w:sz w:val="24"/>
-        <w:szCs w:val="24"/>
-      </w:rPr>
-      <w:t>EAM</w:t>
-    </w:r>
-    <w:r>
-      <w:rPr>
-        <w:b/>
-        <w:bCs/>
-        <w:sz w:val="24"/>
-        <w:szCs w:val="24"/>
-      </w:rPr>
-      <w:t xml:space="preserve"> </w:t>
-    </w:r>
-    <w:r>
-      <w:rPr>
-        <w:b/>
-        <w:bCs/>
-        <w:sz w:val="24"/>
-        <w:szCs w:val="24"/>
-      </w:rPr>
-      <w:t>x</w:t>
-    </w:r>
-    <w:r>
-      <w:rPr>
-        <w:b/>
-        <w:bCs/>
-        <w:sz w:val="24"/>
-        <w:szCs w:val="24"/>
-      </w:rPr>
-      <w:t xml:space="preserve"> (your team number)</w:t>
-    </w:r>
-    <w:r>
-      <w:rPr>
-        <w:b/>
-        <w:bCs/>
-        <w:sz w:val="24"/>
-        <w:szCs w:val="24"/>
-      </w:rPr>
-      <w:t xml:space="preserve"> – </w:t>
-    </w:r>
-    <w:r>
-      <w:rPr>
-        <w:b/>
-        <w:bCs/>
-        <w:sz w:val="24"/>
-        <w:szCs w:val="24"/>
-      </w:rPr>
-      <w:t>Team member #1, #2, #3, … NAMES GO HERE</w:t>
-    </w:r>
-  </w:p>
-  <w:p>
-    <w:pPr>
-      <w:jc w:val="center"/>
-      <w:rPr>
-        <w:b/>
-        <w:bCs/>
-        <w:sz w:val="24"/>
-        <w:szCs w:val="24"/>
-      </w:rPr>
-    </w:pPr>
-    <w:r>
-      <w:rPr>
-        <w:b/>
-        <w:bCs/>
-        <w:sz w:val="24"/>
-        <w:szCs w:val="24"/>
-      </w:rPr>
-      <w:t xml:space="preserve">Project Title: </w:t>
-    </w:r>
-    <w:r>
-      <w:rPr>
-        <w:b/>
-        <w:bCs/>
-        <w:sz w:val="24"/>
-        <w:szCs w:val="24"/>
-      </w:rPr>
-      <w:t>A Gas Station’s Gas Pumping System (the features you use to pump gas)</w:t>
-    </w:r>
-  </w:p>
-  <w:p>
-    <w:pPr>
-      <w:jc w:val="center"/>
-      <w:rPr>
-        <w:b/>
-        <w:bCs/>
-        <w:sz w:val="24"/>
-        <w:szCs w:val="24"/>
-      </w:rPr>
+      <w:pStyle w:val="Header"/>
     </w:pPr>
   </w:p>
 </w:hdr>
 </file>
 
+<file path=word/header2.xml><?xml version="1.0" encoding="utf-8"?>
+<w:hdr xmlns:wpc="http://schemas.microsoft.com/office/word/2010/wordprocessingCanvas" xmlns:cx="http://schemas.microsoft.com/office/drawing/2014/chartex" xmlns:mc="http://schemas.openxmlformats.org/markup-compatibility/2006" xmlns:o="urn:schemas-microsoft-com:office:office" xmlns:r="http://schemas.openxmlformats.org/officeDocument/2006/relationships" xmlns:m="http://schemas.openxmlformats.org/officeDocument/2006/math" xmlns:v="urn:schemas-microsoft-com:vml" xmlns:wp14="http://schemas.microsoft.com/office/word/2010/wordprocessingDrawing" xmlns:wp="http://schemas.openxmlformats.org/drawingml/2006/wordprocessingDrawing" xmlns:w10="urn:schemas-microsoft-com:office:word" xmlns:w="http://schemas.openxmlformats.org/wordprocessingml/2006/main" xmlns:w14="http://schemas.microsoft.com/office/word/2010/wordml" xmlns:w15="http://schemas.microsoft.com/office/word/2012/wordml" xmlns:w16se="http://schemas.microsoft.com/office/word/2015/wordml/symex" xmlns:wpg="http://schemas.microsoft.com/office/word/2010/wordprocessingGroup" xmlns:wpi="http://schemas.microsoft.com/office/word/2010/wordprocessingInk" xmlns:wne="http://schemas.microsoft.com/office/word/2006/wordml" xmlns:wps="http://schemas.microsoft.com/office/word/2010/wordprocessingShape" mc:Ignorable="w14 w15 w16se wp14">
+  <w:p>
+    <w:pPr>
+      <w:jc w:val="center"/>
+      <w:rPr>
+        <w:b/>
+        <w:bCs/>
+        <w:sz w:val="24"/>
+        <w:szCs w:val="24"/>
+      </w:rPr>
+    </w:pPr>
+    <w:r>
+      <w:rPr>
+        <w:b/>
+        <w:bCs/>
+        <w:sz w:val="24"/>
+        <w:szCs w:val="24"/>
+      </w:rPr>
+      <w:t>***** CSC 300 PROJECT SAMPLE – WEEK #1’s Deliverable Report *****</w:t>
+    </w:r>
+  </w:p>
+  <w:p>
+    <w:pPr>
+      <w:jc w:val="center"/>
+      <w:rPr>
+        <w:b/>
+        <w:bCs/>
+        <w:sz w:val="24"/>
+        <w:szCs w:val="24"/>
+      </w:rPr>
+    </w:pPr>
+    <w:r>
+      <w:rPr>
+        <w:b/>
+        <w:bCs/>
+        <w:sz w:val="24"/>
+        <w:szCs w:val="24"/>
+      </w:rPr>
+      <w:t>T</w:t>
+    </w:r>
+    <w:r>
+      <w:rPr>
+        <w:b/>
+        <w:bCs/>
+        <w:sz w:val="24"/>
+        <w:szCs w:val="24"/>
+      </w:rPr>
+      <w:t>EAM</w:t>
+    </w:r>
+    <w:r>
+      <w:rPr>
+        <w:b/>
+        <w:bCs/>
+        <w:sz w:val="24"/>
+        <w:szCs w:val="24"/>
+      </w:rPr>
+      <w:t xml:space="preserve"> </w:t>
+    </w:r>
+    <w:r>
+      <w:rPr>
+        <w:b/>
+        <w:bCs/>
+        <w:sz w:val="24"/>
+        <w:szCs w:val="24"/>
+      </w:rPr>
+      <w:t>4</w:t>
+    </w:r>
+    <w:r>
+      <w:rPr>
+        <w:b/>
+        <w:bCs/>
+        <w:sz w:val="24"/>
+        <w:szCs w:val="24"/>
+      </w:rPr>
+      <w:t xml:space="preserve"> – </w:t>
+    </w:r>
+    <w:r>
+      <w:rPr>
+        <w:b/>
+        <w:bCs/>
+        <w:sz w:val="24"/>
+        <w:szCs w:val="24"/>
+      </w:rPr>
+      <w:t xml:space="preserve">Team member </w:t>
+    </w:r>
+    <w:r>
+      <w:rPr>
+        <w:b/>
+        <w:bCs/>
+        <w:sz w:val="24"/>
+        <w:szCs w:val="24"/>
+      </w:rPr>
+      <w:t xml:space="preserve">Jesse Loftus, Cody </w:t>
+    </w:r>
+    <w:proofErr w:type="spellStart"/>
+    <w:r>
+      <w:rPr>
+        <w:b/>
+        <w:bCs/>
+        <w:sz w:val="24"/>
+        <w:szCs w:val="24"/>
+      </w:rPr>
+      <w:t>Lepp</w:t>
+    </w:r>
+    <w:proofErr w:type="spellEnd"/>
+    <w:r>
+      <w:rPr>
+        <w:b/>
+        <w:bCs/>
+        <w:sz w:val="24"/>
+        <w:szCs w:val="24"/>
+      </w:rPr>
+      <w:t xml:space="preserve">, Maliah </w:t>
+    </w:r>
+    <w:proofErr w:type="spellStart"/>
+    <w:r>
+      <w:rPr>
+        <w:b/>
+        <w:bCs/>
+        <w:sz w:val="24"/>
+        <w:szCs w:val="24"/>
+      </w:rPr>
+      <w:t>Hulse</w:t>
+    </w:r>
+    <w:proofErr w:type="spellEnd"/>
+  </w:p>
+  <w:p>
+    <w:pPr>
+      <w:jc w:val="center"/>
+      <w:rPr>
+        <w:b/>
+        <w:bCs/>
+        <w:sz w:val="24"/>
+        <w:szCs w:val="24"/>
+      </w:rPr>
+    </w:pPr>
+    <w:r>
+      <w:rPr>
+        <w:b/>
+        <w:bCs/>
+        <w:sz w:val="24"/>
+        <w:szCs w:val="24"/>
+      </w:rPr>
+      <w:t xml:space="preserve">Project Title: </w:t>
+    </w:r>
+    <w:bookmarkStart w:id="0" w:name="_GoBack"/>
+    <w:bookmarkEnd w:id="0"/>
+  </w:p>
+  <w:p>
+    <w:pPr>
+      <w:jc w:val="center"/>
+      <w:rPr>
+        <w:b/>
+        <w:bCs/>
+        <w:sz w:val="24"/>
+        <w:szCs w:val="24"/>
+      </w:rPr>
+    </w:pPr>
+  </w:p>
+</w:hdr>
+</file>
+
+<file path=word/header3.xml><?xml version="1.0" encoding="utf-8"?>
+<w:hdr xmlns:wpc="http://schemas.microsoft.com/office/word/2010/wordprocessingCanvas" xmlns:cx="http://schemas.microsoft.com/office/drawing/2014/chartex" xmlns:mc="http://schemas.openxmlformats.org/markup-compatibility/2006" xmlns:o="urn:schemas-microsoft-com:office:office" xmlns:r="http://schemas.openxmlformats.org/officeDocument/2006/relationships" xmlns:m="http://schemas.openxmlformats.org/officeDocument/2006/math" xmlns:v="urn:schemas-microsoft-com:vml" xmlns:wp14="http://schemas.microsoft.com/office/word/2010/wordprocessingDrawing" xmlns:wp="http://schemas.openxmlformats.org/drawingml/2006/wordprocessingDrawing" xmlns:w10="urn:schemas-microsoft-com:office:word" xmlns:w="http://schemas.openxmlformats.org/wordprocessingml/2006/main" xmlns:w14="http://schemas.microsoft.com/office/word/2010/wordml" xmlns:w15="http://schemas.microsoft.com/office/word/2012/wordml" xmlns:w16se="http://schemas.microsoft.com/office/word/2015/wordml/symex" xmlns:wpg="http://schemas.microsoft.com/office/word/2010/wordprocessingGroup" xmlns:wpi="http://schemas.microsoft.com/office/word/2010/wordprocessingInk" xmlns:wne="http://schemas.microsoft.com/office/word/2006/wordml" xmlns:wps="http://schemas.microsoft.com/office/word/2010/wordprocessingShape" mc:Ignorable="w14 w15 w16se wp14">
+  <w:p>
+    <w:pPr>
+      <w:pStyle w:val="Header"/>
+    </w:pPr>
+  </w:p>
+</w:hdr>
+</file>
+
+<file path=word/numbering.xml><?xml version="1.0" encoding="utf-8"?>
+<w:numbering xmlns:wpc="http://schemas.microsoft.com/office/word/2010/wordprocessingCanvas" xmlns:cx="http://schemas.microsoft.com/office/drawing/2014/chartex" xmlns:mc="http://schemas.openxmlformats.org/markup-compatibility/2006" xmlns:o="urn:schemas-microsoft-com:office:office" xmlns:r="http://schemas.openxmlformats.org/officeDocument/2006/relationships" xmlns:m="http://schemas.openxmlformats.org/officeDocument/2006/math" xmlns:v="urn:schemas-microsoft-com:vml" xmlns:wp14="http://schemas.microsoft.com/office/word/2010/wordprocessingDrawing" xmlns:wp="http://schemas.openxmlformats.org/drawingml/2006/wordprocessingDrawing" xmlns:w10="urn:schemas-microsoft-com:office:word" xmlns:w="http://schemas.openxmlformats.org/wordprocessingml/2006/main" xmlns:w14="http://schemas.microsoft.com/office/word/2010/wordml" xmlns:w15="http://schemas.microsoft.com/office/word/2012/wordml" xmlns:w16se="http://schemas.microsoft.com/office/word/2015/wordml/symex" xmlns:wpg="http://schemas.microsoft.com/office/word/2010/wordprocessingGroup" xmlns:wpi="http://schemas.microsoft.com/office/word/2010/wordprocessingInk" xmlns:wne="http://schemas.microsoft.com/office/word/2006/wordml" xmlns:wps="http://schemas.microsoft.com/office/word/2010/wordprocessingShape" mc:Ignorable="w14 w15 w16se wp14">
+  <w:abstractNum w:abstractNumId="0" w15:restartNumberingAfterBreak="0">
+    <w:nsid w:val="40D448EA"/>
+    <w:multiLevelType w:val="multilevel"/>
+    <w:tmpl w:val="584264AC"/>
+    <w:lvl w:ilvl="0">
+      <w:start w:val="1"/>
+      <w:numFmt w:val="decimal"/>
+      <w:lvlText w:val="R%1: "/>
+      <w:lvlJc w:val="left"/>
+      <w:pPr>
+        <w:ind w:left="360" w:hanging="360"/>
+      </w:pPr>
+      <w:rPr>
+        <w:rFonts w:hint="default"/>
+        <w:b/>
+      </w:rPr>
+    </w:lvl>
+    <w:lvl w:ilvl="1">
+      <w:start w:val="1"/>
+      <w:numFmt w:val="decimal"/>
+      <w:lvlText w:val="R%1.%2: "/>
+      <w:lvlJc w:val="left"/>
+      <w:pPr>
+        <w:ind w:left="720" w:hanging="360"/>
+      </w:pPr>
+      <w:rPr>
+        <w:rFonts w:hint="default"/>
+      </w:rPr>
+    </w:lvl>
+    <w:lvl w:ilvl="2">
+      <w:start w:val="1"/>
+      <w:numFmt w:val="decimal"/>
+      <w:lvlText w:val="R%1.%2.%3: "/>
+      <w:lvlJc w:val="left"/>
+      <w:pPr>
+        <w:ind w:left="1080" w:hanging="360"/>
+      </w:pPr>
+      <w:rPr>
+        <w:rFonts w:hint="default"/>
+      </w:rPr>
+    </w:lvl>
+    <w:lvl w:ilvl="3">
+      <w:start w:val="1"/>
+      <w:numFmt w:val="decimal"/>
+      <w:lvlText w:val="(%4)"/>
+      <w:lvlJc w:val="left"/>
+      <w:pPr>
+        <w:ind w:left="1440" w:hanging="360"/>
+      </w:pPr>
+      <w:rPr>
+        <w:rFonts w:hint="default"/>
+      </w:rPr>
+    </w:lvl>
+    <w:lvl w:ilvl="4">
+      <w:start w:val="1"/>
+      <w:numFmt w:val="lowerLetter"/>
+      <w:lvlText w:val="(%5)"/>
+      <w:lvlJc w:val="left"/>
+      <w:pPr>
+        <w:ind w:left="1800" w:hanging="360"/>
+      </w:pPr>
+      <w:rPr>
+        <w:rFonts w:hint="default"/>
+      </w:rPr>
+    </w:lvl>
+    <w:lvl w:ilvl="5">
+      <w:start w:val="1"/>
+      <w:numFmt w:val="lowerRoman"/>
+      <w:lvlText w:val="(%6)"/>
+      <w:lvlJc w:val="left"/>
+      <w:pPr>
+        <w:ind w:left="2160" w:hanging="360"/>
+      </w:pPr>
+      <w:rPr>
+        <w:rFonts w:hint="default"/>
+      </w:rPr>
+    </w:lvl>
+    <w:lvl w:ilvl="6">
+      <w:start w:val="1"/>
+      <w:numFmt w:val="decimal"/>
+      <w:lvlText w:val="%7."/>
+      <w:lvlJc w:val="left"/>
+      <w:pPr>
+        <w:ind w:left="2520" w:hanging="360"/>
+      </w:pPr>
+      <w:rPr>
+        <w:rFonts w:hint="default"/>
+      </w:rPr>
+    </w:lvl>
+    <w:lvl w:ilvl="7">
+      <w:start w:val="1"/>
+      <w:numFmt w:val="lowerLetter"/>
+      <w:lvlText w:val="%8."/>
+      <w:lvlJc w:val="left"/>
+      <w:pPr>
+        <w:ind w:left="2880" w:hanging="360"/>
+      </w:pPr>
+      <w:rPr>
+        <w:rFonts w:hint="default"/>
+      </w:rPr>
+    </w:lvl>
+    <w:lvl w:ilvl="8">
+      <w:start w:val="1"/>
+      <w:numFmt w:val="lowerRoman"/>
+      <w:lvlText w:val="%9."/>
+      <w:lvlJc w:val="left"/>
+      <w:pPr>
+        <w:ind w:left="3240" w:hanging="360"/>
+      </w:pPr>
+      <w:rPr>
+        <w:rFonts w:hint="default"/>
+      </w:rPr>
+    </w:lvl>
+  </w:abstractNum>
+  <w:abstractNum w:abstractNumId="1" w15:restartNumberingAfterBreak="0">
+    <w:nsid w:val="41B16F8E"/>
+    <w:multiLevelType w:val="multilevel"/>
+    <w:tmpl w:val="2604B3CE"/>
+    <w:numStyleLink w:val="Requirements"/>
+  </w:abstractNum>
+  <w:abstractNum w:abstractNumId="2" w15:restartNumberingAfterBreak="0">
+    <w:nsid w:val="42143EB5"/>
+    <w:multiLevelType w:val="multilevel"/>
+    <w:tmpl w:val="2604B3CE"/>
+    <w:numStyleLink w:val="Requirements"/>
+  </w:abstractNum>
+  <w:abstractNum w:abstractNumId="3" w15:restartNumberingAfterBreak="0">
+    <w:nsid w:val="5A9A0059"/>
+    <w:multiLevelType w:val="multilevel"/>
+    <w:tmpl w:val="2604B3CE"/>
+    <w:styleLink w:val="Requirements"/>
+    <w:lvl w:ilvl="0">
+      <w:start w:val="1"/>
+      <w:numFmt w:val="decimal"/>
+      <w:lvlText w:val="R%1: "/>
+      <w:lvlJc w:val="left"/>
+      <w:pPr>
+        <w:ind w:left="360" w:hanging="360"/>
+      </w:pPr>
+      <w:rPr>
+        <w:rFonts w:hint="default"/>
+        <w:b/>
+      </w:rPr>
+    </w:lvl>
+    <w:lvl w:ilvl="1">
+      <w:start w:val="1"/>
+      <w:numFmt w:val="decimal"/>
+      <w:lvlText w:val="R%1.%2: "/>
+      <w:lvlJc w:val="left"/>
+      <w:pPr>
+        <w:ind w:left="720" w:hanging="360"/>
+      </w:pPr>
+      <w:rPr>
+        <w:rFonts w:hint="default"/>
+      </w:rPr>
+    </w:lvl>
+    <w:lvl w:ilvl="2">
+      <w:start w:val="1"/>
+      <w:numFmt w:val="decimal"/>
+      <w:lvlText w:val="R%1.%2.%3: "/>
+      <w:lvlJc w:val="left"/>
+      <w:pPr>
+        <w:ind w:left="1080" w:hanging="360"/>
+      </w:pPr>
+      <w:rPr>
+        <w:rFonts w:hint="default"/>
+      </w:rPr>
+    </w:lvl>
+    <w:lvl w:ilvl="3">
+      <w:start w:val="1"/>
+      <w:numFmt w:val="decimal"/>
+      <w:lvlText w:val="(%4)"/>
+      <w:lvlJc w:val="left"/>
+      <w:pPr>
+        <w:ind w:left="1440" w:hanging="360"/>
+      </w:pPr>
+      <w:rPr>
+        <w:rFonts w:hint="default"/>
+      </w:rPr>
+    </w:lvl>
+    <w:lvl w:ilvl="4">
+      <w:start w:val="1"/>
+      <w:numFmt w:val="lowerLetter"/>
+      <w:lvlText w:val="(%5)"/>
+      <w:lvlJc w:val="left"/>
+      <w:pPr>
+        <w:ind w:left="1800" w:hanging="360"/>
+      </w:pPr>
+      <w:rPr>
+        <w:rFonts w:hint="default"/>
+      </w:rPr>
+    </w:lvl>
+    <w:lvl w:ilvl="5">
+      <w:start w:val="1"/>
+      <w:numFmt w:val="lowerRoman"/>
+      <w:lvlText w:val="(%6)"/>
+      <w:lvlJc w:val="left"/>
+      <w:pPr>
+        <w:ind w:left="2160" w:hanging="360"/>
+      </w:pPr>
+      <w:rPr>
+        <w:rFonts w:hint="default"/>
+      </w:rPr>
+    </w:lvl>
+    <w:lvl w:ilvl="6">
+      <w:start w:val="1"/>
+      <w:numFmt w:val="decimal"/>
+      <w:lvlText w:val="%7."/>
+      <w:lvlJc w:val="left"/>
+      <w:pPr>
+        <w:ind w:left="2520" w:hanging="360"/>
+      </w:pPr>
+      <w:rPr>
+        <w:rFonts w:hint="default"/>
+      </w:rPr>
+    </w:lvl>
+    <w:lvl w:ilvl="7">
+      <w:start w:val="1"/>
+      <w:numFmt w:val="lowerLetter"/>
+      <w:lvlText w:val="%8."/>
+      <w:lvlJc w:val="left"/>
+      <w:pPr>
+        <w:ind w:left="2880" w:hanging="360"/>
+      </w:pPr>
+      <w:rPr>
+        <w:rFonts w:hint="default"/>
+      </w:rPr>
+    </w:lvl>
+    <w:lvl w:ilvl="8">
+      <w:start w:val="1"/>
+      <w:numFmt w:val="lowerRoman"/>
+      <w:lvlText w:val="%9."/>
+      <w:lvlJc w:val="left"/>
+      <w:pPr>
+        <w:ind w:left="3240" w:hanging="360"/>
+      </w:pPr>
+      <w:rPr>
+        <w:rFonts w:hint="default"/>
+      </w:rPr>
+    </w:lvl>
+  </w:abstractNum>
+  <w:abstractNum w:abstractNumId="4" w15:restartNumberingAfterBreak="0">
+    <w:nsid w:val="5CAC789C"/>
+    <w:multiLevelType w:val="multilevel"/>
+    <w:tmpl w:val="8AE85074"/>
+    <w:lvl w:ilvl="0">
+      <w:start w:val="1"/>
+      <w:numFmt w:val="decimal"/>
+      <w:lvlText w:val="C%1: "/>
+      <w:lvlJc w:val="left"/>
+      <w:pPr>
+        <w:ind w:left="360" w:hanging="360"/>
+      </w:pPr>
+      <w:rPr>
+        <w:rFonts w:hint="default"/>
+        <w:b/>
+      </w:rPr>
+    </w:lvl>
+    <w:lvl w:ilvl="1">
+      <w:start w:val="1"/>
+      <w:numFmt w:val="decimal"/>
+      <w:lvlText w:val="C%1.%2: "/>
+      <w:lvlJc w:val="left"/>
+      <w:pPr>
+        <w:ind w:left="720" w:hanging="360"/>
+      </w:pPr>
+      <w:rPr>
+        <w:rFonts w:hint="default"/>
+      </w:rPr>
+    </w:lvl>
+    <w:lvl w:ilvl="2">
+      <w:start w:val="1"/>
+      <w:numFmt w:val="decimal"/>
+      <w:lvlText w:val="C%1.%2.%3: "/>
+      <w:lvlJc w:val="left"/>
+      <w:pPr>
+        <w:ind w:left="1080" w:hanging="360"/>
+      </w:pPr>
+      <w:rPr>
+        <w:rFonts w:hint="default"/>
+      </w:rPr>
+    </w:lvl>
+    <w:lvl w:ilvl="3">
+      <w:start w:val="1"/>
+      <w:numFmt w:val="decimal"/>
+      <w:lvlText w:val="(%4)"/>
+      <w:lvlJc w:val="left"/>
+      <w:pPr>
+        <w:ind w:left="1440" w:hanging="360"/>
+      </w:pPr>
+      <w:rPr>
+        <w:rFonts w:hint="default"/>
+      </w:rPr>
+    </w:lvl>
+    <w:lvl w:ilvl="4">
+      <w:start w:val="1"/>
+      <w:numFmt w:val="lowerLetter"/>
+      <w:lvlText w:val="(%5)"/>
+      <w:lvlJc w:val="left"/>
+      <w:pPr>
+        <w:ind w:left="1800" w:hanging="360"/>
+      </w:pPr>
+      <w:rPr>
+        <w:rFonts w:hint="default"/>
+      </w:rPr>
+    </w:lvl>
+    <w:lvl w:ilvl="5">
+      <w:start w:val="1"/>
+      <w:numFmt w:val="lowerRoman"/>
+      <w:lvlText w:val="(%6)"/>
+      <w:lvlJc w:val="left"/>
+      <w:pPr>
+        <w:ind w:left="2160" w:hanging="360"/>
+      </w:pPr>
+      <w:rPr>
+        <w:rFonts w:hint="default"/>
+      </w:rPr>
+    </w:lvl>
+    <w:lvl w:ilvl="6">
+      <w:start w:val="1"/>
+      <w:numFmt w:val="decimal"/>
+      <w:lvlText w:val="%7."/>
+      <w:lvlJc w:val="left"/>
+      <w:pPr>
+        <w:ind w:left="2520" w:hanging="360"/>
+      </w:pPr>
+      <w:rPr>
+        <w:rFonts w:hint="default"/>
+      </w:rPr>
+    </w:lvl>
+    <w:lvl w:ilvl="7">
+      <w:start w:val="1"/>
+      <w:numFmt w:val="lowerLetter"/>
+      <w:lvlText w:val="%8."/>
+      <w:lvlJc w:val="left"/>
+      <w:pPr>
+        <w:ind w:left="2880" w:hanging="360"/>
+      </w:pPr>
+      <w:rPr>
+        <w:rFonts w:hint="default"/>
+      </w:rPr>
+    </w:lvl>
+    <w:lvl w:ilvl="8">
+      <w:start w:val="1"/>
+      <w:numFmt w:val="lowerRoman"/>
+      <w:lvlText w:val="%9."/>
+      <w:lvlJc w:val="left"/>
+      <w:pPr>
+        <w:ind w:left="3240" w:hanging="360"/>
+      </w:pPr>
+      <w:rPr>
+        <w:rFonts w:hint="default"/>
+      </w:rPr>
+    </w:lvl>
+  </w:abstractNum>
+  <w:num w:numId="1">
+    <w:abstractNumId w:val="3"/>
+  </w:num>
+  <w:num w:numId="2">
+    <w:abstractNumId w:val="2"/>
+  </w:num>
+  <w:num w:numId="3">
+    <w:abstractNumId w:val="1"/>
+  </w:num>
+  <w:num w:numId="4">
+    <w:abstractNumId w:val="0"/>
+  </w:num>
+  <w:num w:numId="5">
+    <w:abstractNumId w:val="4"/>
+  </w:num>
+</w:numbering>
+</file>
+
 <file path=word/styles.xml><?xml version="1.0" encoding="utf-8"?>
-<w:styles xmlns:mc="http://schemas.openxmlformats.org/markup-compatibility/2006" xmlns:r="http://schemas.openxmlformats.org/officeDocument/2006/relationships" xmlns:w="http://schemas.openxmlformats.org/wordprocessingml/2006/main" xmlns:w14="http://schemas.microsoft.com/office/word/2010/wordml" xmlns:w15="http://schemas.microsoft.com/office/word/2012/wordml" xmlns:w16cex="http://schemas.microsoft.com/office/word/2018/wordml/cex" xmlns:w16cid="http://schemas.microsoft.com/office/word/2016/wordml/cid" xmlns:w16="http://schemas.microsoft.com/office/word/2018/wordml" xmlns:w16se="http://schemas.microsoft.com/office/word/2015/wordml/symex" mc:Ignorable="w14 w15 w16se w16cid w16 w16cex">
+<w:styles xmlns:mc="http://schemas.openxmlformats.org/markup-compatibility/2006" xmlns:r="http://schemas.openxmlformats.org/officeDocument/2006/relationships" xmlns:w="http://schemas.openxmlformats.org/wordprocessingml/2006/main" xmlns:w14="http://schemas.microsoft.com/office/word/2010/wordml" xmlns:w15="http://schemas.microsoft.com/office/word/2012/wordml" xmlns:w16se="http://schemas.microsoft.com/office/word/2015/wordml/symex" mc:Ignorable="w14 w15 w16se">
   <w:docDefaults>
     <w:rPrDefault>
       <w:rPr>
@@ -321,7 +1074,7 @@
       </w:pPr>
     </w:pPrDefault>
   </w:docDefaults>
-  <w:latentStyles w:defLockedState="0" w:defUIPriority="99" w:defSemiHidden="0" w:defUnhideWhenUsed="0" w:defQFormat="0" w:count="376">
+  <w:latentStyles w:defLockedState="0" w:defUIPriority="99" w:defSemiHidden="0" w:defUnhideWhenUsed="0" w:defQFormat="0" w:count="371">
     <w:lsdException w:name="Normal" w:uiPriority="0" w:qFormat="1"/>
     <w:lsdException w:name="heading 1" w:uiPriority="9" w:qFormat="1"/>
     <w:lsdException w:name="heading 2" w:semiHidden="1" w:uiPriority="9" w:unhideWhenUsed="1" w:qFormat="1"/>
@@ -693,15 +1446,32 @@
     <w:lsdException w:name="List Table 5 Dark Accent 6" w:uiPriority="50"/>
     <w:lsdException w:name="List Table 6 Colorful Accent 6" w:uiPriority="51"/>
     <w:lsdException w:name="List Table 7 Colorful Accent 6" w:uiPriority="52"/>
-    <w:lsdException w:name="Mention" w:semiHidden="1" w:unhideWhenUsed="1"/>
-    <w:lsdException w:name="Smart Hyperlink" w:semiHidden="1" w:unhideWhenUsed="1"/>
-    <w:lsdException w:name="Hashtag" w:semiHidden="1" w:unhideWhenUsed="1"/>
-    <w:lsdException w:name="Unresolved Mention" w:semiHidden="1" w:unhideWhenUsed="1"/>
-    <w:lsdException w:name="Smart Link" w:semiHidden="1" w:unhideWhenUsed="1"/>
   </w:latentStyles>
   <w:style w:type="paragraph" w:default="1" w:styleId="Normal">
     <w:name w:val="Normal"/>
     <w:qFormat/>
+  </w:style>
+  <w:style w:type="paragraph" w:styleId="Heading2">
+    <w:name w:val="heading 2"/>
+    <w:basedOn w:val="Normal"/>
+    <w:next w:val="Normal"/>
+    <w:link w:val="Heading2Char"/>
+    <w:uiPriority w:val="9"/>
+    <w:unhideWhenUsed/>
+    <w:qFormat/>
+    <w:rsid w:val="004C13C8"/>
+    <w:pPr>
+      <w:keepNext/>
+      <w:keepLines/>
+      <w:spacing w:before="40" w:after="0"/>
+      <w:outlineLvl w:val="1"/>
+    </w:pPr>
+    <w:rPr>
+      <w:rFonts w:asciiTheme="majorHAnsi" w:eastAsiaTheme="majorEastAsia" w:hAnsiTheme="majorHAnsi" w:cstheme="majorBidi"/>
+      <w:color w:val="2F5496" w:themeColor="accent1" w:themeShade="BF"/>
+      <w:sz w:val="26"/>
+      <w:szCs w:val="26"/>
+    </w:rPr>
   </w:style>
   <w:style w:type="character" w:default="1" w:styleId="DefaultParagraphFont">
     <w:name w:val="Default Paragraph Font"/>
@@ -773,6 +1543,40 @@
     <w:link w:val="Footer"/>
     <w:uiPriority w:val="99"/>
     <w:rsid w:val="00941B1A"/>
+  </w:style>
+  <w:style w:type="character" w:customStyle="1" w:styleId="Heading2Char">
+    <w:name w:val="Heading 2 Char"/>
+    <w:basedOn w:val="DefaultParagraphFont"/>
+    <w:link w:val="Heading2"/>
+    <w:uiPriority w:val="9"/>
+    <w:rsid w:val="004C13C8"/>
+    <w:rPr>
+      <w:rFonts w:asciiTheme="majorHAnsi" w:eastAsiaTheme="majorEastAsia" w:hAnsiTheme="majorHAnsi" w:cstheme="majorBidi"/>
+      <w:color w:val="2F5496" w:themeColor="accent1" w:themeShade="BF"/>
+      <w:sz w:val="26"/>
+      <w:szCs w:val="26"/>
+    </w:rPr>
+  </w:style>
+  <w:style w:type="numbering" w:customStyle="1" w:styleId="Requirements">
+    <w:name w:val="Requirements"/>
+    <w:uiPriority w:val="99"/>
+    <w:rsid w:val="004C13C8"/>
+    <w:pPr>
+      <w:numPr>
+        <w:numId w:val="1"/>
+      </w:numPr>
+    </w:pPr>
+  </w:style>
+  <w:style w:type="paragraph" w:styleId="ListParagraph">
+    <w:name w:val="List Paragraph"/>
+    <w:basedOn w:val="Normal"/>
+    <w:uiPriority w:val="34"/>
+    <w:qFormat/>
+    <w:rsid w:val="004C13C8"/>
+    <w:pPr>
+      <w:ind w:left="720"/>
+      <w:contextualSpacing/>
+    </w:pPr>
   </w:style>
 </w:styles>
 </file>

</xml_diff>

<commit_message>
Added title and MVP
</commit_message>
<xml_diff>
--- a/Project-Template-Week_1.docx
+++ b/Project-Template-Week_1.docx
@@ -23,6 +23,34 @@
         <w:pStyle w:val="Heading2"/>
       </w:pPr>
       <w:r>
+        <w:t>Idle RPG MVP</w:t>
+      </w:r>
+    </w:p>
+    <w:p>
+      <w:r>
+        <w:t>M1: (1) The Idle RPG will include an Auto-Pilot feature</w:t>
+      </w:r>
+    </w:p>
+    <w:p>
+      <w:r>
+        <w:t>M2: (1) The Idle RPG will allow the user to take over character interactions</w:t>
+      </w:r>
+    </w:p>
+    <w:p>
+      <w:r>
+        <w:t>M3: (2) The Idle RPG will have various actions a player character can take when fighting: fight, escape</w:t>
+      </w:r>
+    </w:p>
+    <w:p>
+      <w:r>
+        <w:t>M3: (2) The Idle RPG will have various enemies for the player to battle</w:t>
+      </w:r>
+    </w:p>
+    <w:p>
+      <w:pPr>
+        <w:pStyle w:val="Heading2"/>
+      </w:pPr>
+      <w:r>
         <w:t>Requirements (with Priority Weights in parentheses; 1 = highest; 10 = lowest priority):</w:t>
       </w:r>
     </w:p>
@@ -274,6 +302,7 @@
         <w:pStyle w:val="Heading2"/>
       </w:pPr>
       <w:r>
+        <w:lastRenderedPageBreak/>
         <w:t>Constraints for Idle RPG</w:t>
       </w:r>
     </w:p>
@@ -367,7 +396,6 @@
         </w:numPr>
       </w:pPr>
       <w:r>
-        <w:lastRenderedPageBreak/>
         <w:t>The Idle RPG will have a minimum of  3 items to purchase</w:t>
       </w:r>
     </w:p>
@@ -462,12 +490,8 @@
     <w:p/>
     <w:p/>
     <w:sectPr>
-      <w:headerReference w:type="even" r:id="rId7"/>
-      <w:headerReference w:type="default" r:id="rId8"/>
-      <w:footerReference w:type="even" r:id="rId9"/>
-      <w:footerReference w:type="default" r:id="rId10"/>
-      <w:headerReference w:type="first" r:id="rId11"/>
-      <w:footerReference w:type="first" r:id="rId12"/>
+      <w:headerReference w:type="default" r:id="rId7"/>
+      <w:footerReference w:type="default" r:id="rId8"/>
       <w:pgSz w:w="12240" w:h="15840"/>
       <w:pgMar w:top="1440" w:right="1440" w:bottom="1440" w:left="1440" w:header="720" w:footer="720" w:gutter="0"/>
       <w:cols w:space="720"/>
@@ -508,18 +532,11 @@
     <w:pPr>
       <w:pStyle w:val="Footer"/>
     </w:pPr>
-  </w:p>
-</w:ftr>
-</file>
-
-<file path=word/footer2.xml><?xml version="1.0" encoding="utf-8"?>
-<w:ftr xmlns:wpc="http://schemas.microsoft.com/office/word/2010/wordprocessingCanvas" xmlns:cx="http://schemas.microsoft.com/office/drawing/2014/chartex" xmlns:cx1="http://schemas.microsoft.com/office/drawing/2015/9/8/chartex" xmlns:cx2="http://schemas.microsoft.com/office/drawing/2015/10/21/chartex" xmlns:cx3="http://schemas.microsoft.com/office/drawing/2016/5/9/chartex" xmlns:cx4="http://schemas.microsoft.com/office/drawing/2016/5/10/chartex" xmlns:cx5="http://schemas.microsoft.com/office/drawing/2016/5/11/chartex" xmlns:cx6="http://schemas.microsoft.com/office/drawing/2016/5/12/chartex" xmlns:cx7="http://schemas.microsoft.com/office/drawing/2016/5/13/chartex" xmlns:cx8="http://schemas.microsoft.com/office/drawing/2016/5/14/chartex" xmlns:mc="http://schemas.openxmlformats.org/markup-compatibility/2006" xmlns:aink="http://schemas.microsoft.com/office/drawing/2016/ink" xmlns:am3d="http://schemas.microsoft.com/office/drawing/2017/model3d" xmlns:o="urn:schemas-microsoft-com:office:office" xmlns:r="http://schemas.openxmlformats.org/officeDocument/2006/relationships" xmlns:m="http://schemas.openxmlformats.org/officeDocument/2006/math" xmlns:v="urn:schemas-microsoft-com:vml" xmlns:wp14="http://schemas.microsoft.com/office/word/2010/wordprocessingDrawing" xmlns:wp="http://schemas.openxmlformats.org/drawingml/2006/wordprocessingDrawing" xmlns:w10="urn:schemas-microsoft-com:office:word" xmlns:w="http://schemas.openxmlformats.org/wordprocessingml/2006/main" xmlns:w14="http://schemas.microsoft.com/office/word/2010/wordml" xmlns:w15="http://schemas.microsoft.com/office/word/2012/wordml" xmlns:w16cex="http://schemas.microsoft.com/office/word/2018/wordml/cex" xmlns:w16cid="http://schemas.microsoft.com/office/word/2016/wordml/cid" xmlns:w16="http://schemas.microsoft.com/office/word/2018/wordml" xmlns:w16sdtdh="http://schemas.microsoft.com/office/word/2020/wordml/sdtdatahash" xmlns:w16se="http://schemas.microsoft.com/office/word/2015/wordml/symex" xmlns:wpg="http://schemas.microsoft.com/office/word/2010/wordprocessingGroup" xmlns:wpi="http://schemas.microsoft.com/office/word/2010/wordprocessingInk" xmlns:wne="http://schemas.microsoft.com/office/word/2006/wordml" xmlns:wps="http://schemas.microsoft.com/office/word/2010/wordprocessingShape" mc:Ignorable="w14 w15 w16se w16cid w16 w16cex w16sdtdh wp14">
-  <w:p>
-    <w:pPr>
-      <w:pStyle w:val="Footer"/>
-    </w:pPr>
-    <w:r>
-      <w:t>Date: Month, dd, YEAR</w:t>
+    <w:r>
+      <w:t xml:space="preserve">Date: </w:t>
+    </w:r>
+    <w:r>
+      <w:t>Aug, 08, 2021</w:t>
     </w:r>
     <w:r>
       <w:tab/>
@@ -604,16 +621,6 @@
       <w:fldChar w:fldCharType="end"/>
     </w:r>
   </w:p>
-  <w:p>
-    <w:pPr>
-      <w:pStyle w:val="Footer"/>
-    </w:pPr>
-  </w:p>
-</w:ftr>
-</file>
-
-<file path=word/footer3.xml><?xml version="1.0" encoding="utf-8"?>
-<w:ftr xmlns:wpc="http://schemas.microsoft.com/office/word/2010/wordprocessingCanvas" xmlns:cx="http://schemas.microsoft.com/office/drawing/2014/chartex" xmlns:cx1="http://schemas.microsoft.com/office/drawing/2015/9/8/chartex" xmlns:cx2="http://schemas.microsoft.com/office/drawing/2015/10/21/chartex" xmlns:cx3="http://schemas.microsoft.com/office/drawing/2016/5/9/chartex" xmlns:cx4="http://schemas.microsoft.com/office/drawing/2016/5/10/chartex" xmlns:cx5="http://schemas.microsoft.com/office/drawing/2016/5/11/chartex" xmlns:cx6="http://schemas.microsoft.com/office/drawing/2016/5/12/chartex" xmlns:cx7="http://schemas.microsoft.com/office/drawing/2016/5/13/chartex" xmlns:cx8="http://schemas.microsoft.com/office/drawing/2016/5/14/chartex" xmlns:mc="http://schemas.openxmlformats.org/markup-compatibility/2006" xmlns:aink="http://schemas.microsoft.com/office/drawing/2016/ink" xmlns:am3d="http://schemas.microsoft.com/office/drawing/2017/model3d" xmlns:o="urn:schemas-microsoft-com:office:office" xmlns:r="http://schemas.openxmlformats.org/officeDocument/2006/relationships" xmlns:m="http://schemas.openxmlformats.org/officeDocument/2006/math" xmlns:v="urn:schemas-microsoft-com:vml" xmlns:wp14="http://schemas.microsoft.com/office/word/2010/wordprocessingDrawing" xmlns:wp="http://schemas.openxmlformats.org/drawingml/2006/wordprocessingDrawing" xmlns:w10="urn:schemas-microsoft-com:office:word" xmlns:w="http://schemas.openxmlformats.org/wordprocessingml/2006/main" xmlns:w14="http://schemas.microsoft.com/office/word/2010/wordml" xmlns:w15="http://schemas.microsoft.com/office/word/2012/wordml" xmlns:w16cex="http://schemas.microsoft.com/office/word/2018/wordml/cex" xmlns:w16cid="http://schemas.microsoft.com/office/word/2016/wordml/cid" xmlns:w16="http://schemas.microsoft.com/office/word/2018/wordml" xmlns:w16sdtdh="http://schemas.microsoft.com/office/word/2020/wordml/sdtdatahash" xmlns:w16se="http://schemas.microsoft.com/office/word/2015/wordml/symex" xmlns:wpg="http://schemas.microsoft.com/office/word/2010/wordprocessingGroup" xmlns:wpi="http://schemas.microsoft.com/office/word/2010/wordprocessingInk" xmlns:wne="http://schemas.microsoft.com/office/word/2006/wordml" xmlns:wps="http://schemas.microsoft.com/office/word/2010/wordprocessingShape" mc:Ignorable="w14 w15 w16se w16cid w16 w16cex w16sdtdh wp14">
   <w:p>
     <w:pPr>
       <w:pStyle w:val="Footer"/>
@@ -651,16 +658,6 @@
 <w:hdr xmlns:wpc="http://schemas.microsoft.com/office/word/2010/wordprocessingCanvas" xmlns:cx="http://schemas.microsoft.com/office/drawing/2014/chartex" xmlns:cx1="http://schemas.microsoft.com/office/drawing/2015/9/8/chartex" xmlns:cx2="http://schemas.microsoft.com/office/drawing/2015/10/21/chartex" xmlns:cx3="http://schemas.microsoft.com/office/drawing/2016/5/9/chartex" xmlns:cx4="http://schemas.microsoft.com/office/drawing/2016/5/10/chartex" xmlns:cx5="http://schemas.microsoft.com/office/drawing/2016/5/11/chartex" xmlns:cx6="http://schemas.microsoft.com/office/drawing/2016/5/12/chartex" xmlns:cx7="http://schemas.microsoft.com/office/drawing/2016/5/13/chartex" xmlns:cx8="http://schemas.microsoft.com/office/drawing/2016/5/14/chartex" xmlns:mc="http://schemas.openxmlformats.org/markup-compatibility/2006" xmlns:aink="http://schemas.microsoft.com/office/drawing/2016/ink" xmlns:am3d="http://schemas.microsoft.com/office/drawing/2017/model3d" xmlns:o="urn:schemas-microsoft-com:office:office" xmlns:r="http://schemas.openxmlformats.org/officeDocument/2006/relationships" xmlns:m="http://schemas.openxmlformats.org/officeDocument/2006/math" xmlns:v="urn:schemas-microsoft-com:vml" xmlns:wp14="http://schemas.microsoft.com/office/word/2010/wordprocessingDrawing" xmlns:wp="http://schemas.openxmlformats.org/drawingml/2006/wordprocessingDrawing" xmlns:w10="urn:schemas-microsoft-com:office:word" xmlns:w="http://schemas.openxmlformats.org/wordprocessingml/2006/main" xmlns:w14="http://schemas.microsoft.com/office/word/2010/wordml" xmlns:w15="http://schemas.microsoft.com/office/word/2012/wordml" xmlns:w16cex="http://schemas.microsoft.com/office/word/2018/wordml/cex" xmlns:w16cid="http://schemas.microsoft.com/office/word/2016/wordml/cid" xmlns:w16="http://schemas.microsoft.com/office/word/2018/wordml" xmlns:w16sdtdh="http://schemas.microsoft.com/office/word/2020/wordml/sdtdatahash" xmlns:w16se="http://schemas.microsoft.com/office/word/2015/wordml/symex" xmlns:wpg="http://schemas.microsoft.com/office/word/2010/wordprocessingGroup" xmlns:wpi="http://schemas.microsoft.com/office/word/2010/wordprocessingInk" xmlns:wne="http://schemas.microsoft.com/office/word/2006/wordml" xmlns:wps="http://schemas.microsoft.com/office/word/2010/wordprocessingShape" mc:Ignorable="w14 w15 w16se w16cid w16 w16cex w16sdtdh wp14">
   <w:p>
     <w:pPr>
-      <w:pStyle w:val="Header"/>
-    </w:pPr>
-  </w:p>
-</w:hdr>
-</file>
-
-<file path=word/header2.xml><?xml version="1.0" encoding="utf-8"?>
-<w:hdr xmlns:wpc="http://schemas.microsoft.com/office/word/2010/wordprocessingCanvas" xmlns:cx="http://schemas.microsoft.com/office/drawing/2014/chartex" xmlns:cx1="http://schemas.microsoft.com/office/drawing/2015/9/8/chartex" xmlns:cx2="http://schemas.microsoft.com/office/drawing/2015/10/21/chartex" xmlns:cx3="http://schemas.microsoft.com/office/drawing/2016/5/9/chartex" xmlns:cx4="http://schemas.microsoft.com/office/drawing/2016/5/10/chartex" xmlns:cx5="http://schemas.microsoft.com/office/drawing/2016/5/11/chartex" xmlns:cx6="http://schemas.microsoft.com/office/drawing/2016/5/12/chartex" xmlns:cx7="http://schemas.microsoft.com/office/drawing/2016/5/13/chartex" xmlns:cx8="http://schemas.microsoft.com/office/drawing/2016/5/14/chartex" xmlns:mc="http://schemas.openxmlformats.org/markup-compatibility/2006" xmlns:aink="http://schemas.microsoft.com/office/drawing/2016/ink" xmlns:am3d="http://schemas.microsoft.com/office/drawing/2017/model3d" xmlns:o="urn:schemas-microsoft-com:office:office" xmlns:r="http://schemas.openxmlformats.org/officeDocument/2006/relationships" xmlns:m="http://schemas.openxmlformats.org/officeDocument/2006/math" xmlns:v="urn:schemas-microsoft-com:vml" xmlns:wp14="http://schemas.microsoft.com/office/word/2010/wordprocessingDrawing" xmlns:wp="http://schemas.openxmlformats.org/drawingml/2006/wordprocessingDrawing" xmlns:w10="urn:schemas-microsoft-com:office:word" xmlns:w="http://schemas.openxmlformats.org/wordprocessingml/2006/main" xmlns:w14="http://schemas.microsoft.com/office/word/2010/wordml" xmlns:w15="http://schemas.microsoft.com/office/word/2012/wordml" xmlns:w16cex="http://schemas.microsoft.com/office/word/2018/wordml/cex" xmlns:w16cid="http://schemas.microsoft.com/office/word/2016/wordml/cid" xmlns:w16="http://schemas.microsoft.com/office/word/2018/wordml" xmlns:w16sdtdh="http://schemas.microsoft.com/office/word/2020/wordml/sdtdatahash" xmlns:w16se="http://schemas.microsoft.com/office/word/2015/wordml/symex" xmlns:wpg="http://schemas.microsoft.com/office/word/2010/wordprocessingGroup" xmlns:wpi="http://schemas.microsoft.com/office/word/2010/wordprocessingInk" xmlns:wne="http://schemas.microsoft.com/office/word/2006/wordml" xmlns:wps="http://schemas.microsoft.com/office/word/2010/wordprocessingShape" mc:Ignorable="w14 w15 w16se w16cid w16 w16cex w16sdtdh wp14">
-  <w:p>
-    <w:pPr>
       <w:jc w:val="center"/>
       <w:rPr>
         <w:b/>
@@ -750,8 +747,19 @@
         <w:sz w:val="24"/>
         <w:szCs w:val="24"/>
       </w:rPr>
-      <w:t>Jesse Loftus, Cody Lepp, Maliah Hulse</w:t>
-    </w:r>
+      <w:t xml:space="preserve">Jesse Loftus, Cody </w:t>
+    </w:r>
+    <w:proofErr w:type="spellStart"/>
+    <w:r>
+      <w:rPr>
+        <w:b/>
+        <w:bCs/>
+        <w:sz w:val="24"/>
+        <w:szCs w:val="24"/>
+      </w:rPr>
+      <w:t>Lepp</w:t>
+    </w:r>
+    <w:proofErr w:type="spellEnd"/>
   </w:p>
   <w:p>
     <w:pPr>
@@ -772,6 +780,15 @@
       </w:rPr>
       <w:t xml:space="preserve">Project Title: </w:t>
     </w:r>
+    <w:r>
+      <w:rPr>
+        <w:b/>
+        <w:bCs/>
+        <w:sz w:val="24"/>
+        <w:szCs w:val="24"/>
+      </w:rPr>
+      <w:t>Idle RPG!</w:t>
+    </w:r>
   </w:p>
   <w:p>
     <w:pPr>
@@ -782,16 +799,6 @@
         <w:sz w:val="24"/>
         <w:szCs w:val="24"/>
       </w:rPr>
-    </w:pPr>
-  </w:p>
-</w:hdr>
-</file>
-
-<file path=word/header3.xml><?xml version="1.0" encoding="utf-8"?>
-<w:hdr xmlns:wpc="http://schemas.microsoft.com/office/word/2010/wordprocessingCanvas" xmlns:cx="http://schemas.microsoft.com/office/drawing/2014/chartex" xmlns:cx1="http://schemas.microsoft.com/office/drawing/2015/9/8/chartex" xmlns:cx2="http://schemas.microsoft.com/office/drawing/2015/10/21/chartex" xmlns:cx3="http://schemas.microsoft.com/office/drawing/2016/5/9/chartex" xmlns:cx4="http://schemas.microsoft.com/office/drawing/2016/5/10/chartex" xmlns:cx5="http://schemas.microsoft.com/office/drawing/2016/5/11/chartex" xmlns:cx6="http://schemas.microsoft.com/office/drawing/2016/5/12/chartex" xmlns:cx7="http://schemas.microsoft.com/office/drawing/2016/5/13/chartex" xmlns:cx8="http://schemas.microsoft.com/office/drawing/2016/5/14/chartex" xmlns:mc="http://schemas.openxmlformats.org/markup-compatibility/2006" xmlns:aink="http://schemas.microsoft.com/office/drawing/2016/ink" xmlns:am3d="http://schemas.microsoft.com/office/drawing/2017/model3d" xmlns:o="urn:schemas-microsoft-com:office:office" xmlns:r="http://schemas.openxmlformats.org/officeDocument/2006/relationships" xmlns:m="http://schemas.openxmlformats.org/officeDocument/2006/math" xmlns:v="urn:schemas-microsoft-com:vml" xmlns:wp14="http://schemas.microsoft.com/office/word/2010/wordprocessingDrawing" xmlns:wp="http://schemas.openxmlformats.org/drawingml/2006/wordprocessingDrawing" xmlns:w10="urn:schemas-microsoft-com:office:word" xmlns:w="http://schemas.openxmlformats.org/wordprocessingml/2006/main" xmlns:w14="http://schemas.microsoft.com/office/word/2010/wordml" xmlns:w15="http://schemas.microsoft.com/office/word/2012/wordml" xmlns:w16cex="http://schemas.microsoft.com/office/word/2018/wordml/cex" xmlns:w16cid="http://schemas.microsoft.com/office/word/2016/wordml/cid" xmlns:w16="http://schemas.microsoft.com/office/word/2018/wordml" xmlns:w16sdtdh="http://schemas.microsoft.com/office/word/2020/wordml/sdtdatahash" xmlns:w16se="http://schemas.microsoft.com/office/word/2015/wordml/symex" xmlns:wpg="http://schemas.microsoft.com/office/word/2010/wordprocessingGroup" xmlns:wpi="http://schemas.microsoft.com/office/word/2010/wordprocessingInk" xmlns:wne="http://schemas.microsoft.com/office/word/2006/wordml" xmlns:wps="http://schemas.microsoft.com/office/word/2010/wordprocessingShape" mc:Ignorable="w14 w15 w16se w16cid w16 w16cex w16sdtdh wp14">
-  <w:p>
-    <w:pPr>
-      <w:pStyle w:val="Header"/>
     </w:pPr>
   </w:p>
 </w:hdr>
@@ -1663,6 +1670,7 @@
     <w:lsdException w:name="HTML Sample" w:semiHidden="1" w:unhideWhenUsed="1"/>
     <w:lsdException w:name="HTML Typewriter" w:semiHidden="1" w:unhideWhenUsed="1"/>
     <w:lsdException w:name="HTML Variable" w:semiHidden="1" w:unhideWhenUsed="1"/>
+    <w:lsdException w:name="Normal Table" w:semiHidden="1" w:unhideWhenUsed="1"/>
     <w:lsdException w:name="annotation subject" w:semiHidden="1" w:unhideWhenUsed="1"/>
     <w:lsdException w:name="No List" w:semiHidden="1" w:unhideWhenUsed="1"/>
     <w:lsdException w:name="Outline List 1" w:semiHidden="1" w:unhideWhenUsed="1"/>
@@ -1705,8 +1713,11 @@
     <w:lsdException w:name="Table Contemporary" w:semiHidden="1" w:unhideWhenUsed="1"/>
     <w:lsdException w:name="Table Elegant" w:semiHidden="1" w:unhideWhenUsed="1"/>
     <w:lsdException w:name="Table Professional" w:semiHidden="1" w:unhideWhenUsed="1"/>
+    <w:lsdException w:name="Table Subtle 1" w:semiHidden="1" w:unhideWhenUsed="1"/>
     <w:lsdException w:name="Table Subtle 2" w:semiHidden="1" w:unhideWhenUsed="1"/>
     <w:lsdException w:name="Table Web 1" w:semiHidden="1" w:unhideWhenUsed="1"/>
+    <w:lsdException w:name="Table Web 2" w:semiHidden="1" w:unhideWhenUsed="1"/>
+    <w:lsdException w:name="Table Web 3" w:semiHidden="1" w:unhideWhenUsed="1"/>
     <w:lsdException w:name="Balloon Text" w:semiHidden="1" w:unhideWhenUsed="1"/>
     <w:lsdException w:name="Table Grid" w:uiPriority="39"/>
     <w:lsdException w:name="Table Theme" w:semiHidden="1" w:unhideWhenUsed="1"/>

</xml_diff>